<commit_message>
updating proposal word doc to match google doc
</commit_message>
<xml_diff>
--- a/Proposal_3.docx
+++ b/Proposal_3.docx
@@ -4,408 +4,203 @@
   <w:body>
     <w:p>
       <w:pPr>
-        <w:spacing w:after="0" w:line="240" w:lineRule="auto"/>
-        <w:rPr>
-          <w:rFonts w:ascii="Times New Roman" w:hAnsi="Times New Roman" w:cs="Times New Roman"/>
+        <w:pStyle w:val="NormalWeb"/>
+        <w:spacing w:before="240" w:beforeAutospacing="0" w:after="0" w:afterAutospacing="0"/>
+      </w:pPr>
+      <w:r>
+        <w:rPr>
           <w:b/>
           <w:bCs/>
-          <w:sz w:val="24"/>
-          <w:szCs w:val="24"/>
-        </w:rPr>
-      </w:pPr>
-      <w:r>
-        <w:rPr>
-          <w:rFonts w:ascii="Times New Roman" w:hAnsi="Times New Roman" w:cs="Times New Roman"/>
+          <w:color w:val="000000"/>
+        </w:rPr>
+        <w:t xml:space="preserve">Fast Food Establishments </w:t>
+      </w:r>
+      <w:proofErr w:type="gramStart"/>
+      <w:r>
+        <w:rPr>
           <w:b/>
           <w:bCs/>
-          <w:sz w:val="24"/>
-          <w:szCs w:val="24"/>
-        </w:rPr>
-        <w:t xml:space="preserve">Fast Food </w:t>
-      </w:r>
-      <w:r>
-        <w:rPr>
-          <w:rFonts w:ascii="Times New Roman" w:hAnsi="Times New Roman" w:cs="Times New Roman"/>
+          <w:color w:val="000000"/>
+        </w:rPr>
+        <w:t>per Capita</w:t>
+      </w:r>
+      <w:proofErr w:type="gramEnd"/>
+      <w:r>
+        <w:rPr>
           <w:b/>
           <w:bCs/>
-          <w:sz w:val="24"/>
-          <w:szCs w:val="24"/>
-        </w:rPr>
-        <w:t>Establishments</w:t>
-      </w:r>
-      <w:r>
-        <w:rPr>
-          <w:rFonts w:ascii="Times New Roman" w:hAnsi="Times New Roman" w:cs="Times New Roman"/>
+          <w:color w:val="000000"/>
+        </w:rPr>
+        <w:t xml:space="preserve"> Compared to State Obesity Rates</w:t>
+      </w:r>
+    </w:p>
+    <w:p>
+      <w:pPr>
+        <w:pStyle w:val="NormalWeb"/>
+        <w:spacing w:before="240" w:beforeAutospacing="0" w:after="0" w:afterAutospacing="0"/>
+      </w:pPr>
+      <w:r>
+        <w:rPr>
+          <w:color w:val="000000"/>
+        </w:rPr>
+        <w:t>James Beckmeyer</w:t>
+      </w:r>
+    </w:p>
+    <w:p>
+      <w:pPr>
+        <w:pStyle w:val="NormalWeb"/>
+        <w:spacing w:before="240" w:beforeAutospacing="0" w:after="0" w:afterAutospacing="0"/>
+      </w:pPr>
+      <w:r>
+        <w:rPr>
+          <w:color w:val="000000"/>
+        </w:rPr>
+        <w:t>Ran Ji   </w:t>
+      </w:r>
+    </w:p>
+    <w:p>
+      <w:pPr>
+        <w:pStyle w:val="NormalWeb"/>
+        <w:spacing w:before="240" w:beforeAutospacing="0" w:after="0" w:afterAutospacing="0"/>
+      </w:pPr>
+      <w:r>
+        <w:rPr>
+          <w:color w:val="000000"/>
+        </w:rPr>
+        <w:t xml:space="preserve">Alfred </w:t>
+      </w:r>
+      <w:proofErr w:type="spellStart"/>
+      <w:r>
+        <w:rPr>
+          <w:color w:val="000000"/>
+        </w:rPr>
+        <w:t>Gorvie</w:t>
+      </w:r>
+      <w:proofErr w:type="spellEnd"/>
+      <w:r>
+        <w:rPr>
           <w:b/>
           <w:bCs/>
-          <w:sz w:val="24"/>
-          <w:szCs w:val="24"/>
-        </w:rPr>
-        <w:t xml:space="preserve"> </w:t>
+          <w:color w:val="000000"/>
+        </w:rPr>
+        <w:t> </w:t>
+      </w:r>
+    </w:p>
+    <w:p>
+      <w:pPr>
+        <w:pStyle w:val="NormalWeb"/>
+        <w:spacing w:before="240" w:beforeAutospacing="0" w:after="0" w:afterAutospacing="0"/>
+      </w:pPr>
+      <w:r>
+        <w:rPr>
+          <w:color w:val="000000"/>
+        </w:rPr>
+        <w:t xml:space="preserve">Mercedes </w:t>
+      </w:r>
+      <w:proofErr w:type="spellStart"/>
+      <w:r>
+        <w:rPr>
+          <w:color w:val="000000"/>
+        </w:rPr>
+        <w:t>Sifontes</w:t>
+      </w:r>
+      <w:proofErr w:type="spellEnd"/>
+      <w:r>
+        <w:rPr>
+          <w:color w:val="000000"/>
+        </w:rPr>
+        <w:t xml:space="preserve"> Garcia</w:t>
+      </w:r>
+    </w:p>
+    <w:p/>
+    <w:p>
+      <w:pPr>
+        <w:pStyle w:val="NormalWeb"/>
+        <w:spacing w:before="240" w:beforeAutospacing="0" w:after="0" w:afterAutospacing="0"/>
+      </w:pPr>
+      <w:r>
+        <w:rPr>
+          <w:color w:val="000000"/>
+        </w:rPr>
+        <w:t>Objective: </w:t>
+      </w:r>
+    </w:p>
+    <w:p>
+      <w:pPr>
+        <w:pStyle w:val="NormalWeb"/>
+        <w:spacing w:before="0" w:beforeAutospacing="0" w:after="0" w:afterAutospacing="0"/>
+      </w:pPr>
+      <w:r>
+        <w:rPr>
+          <w:color w:val="000000"/>
+        </w:rPr>
+        <w:t>The objective of this project is to examine the relationship between fast food establishments per capita and obesity rates across different US states. The project aims to create a choropleth map that visualizes the data and analyzes whether there is a correlation between these variables. </w:t>
+      </w:r>
+    </w:p>
+    <w:p>
+      <w:pPr>
+        <w:pStyle w:val="NormalWeb"/>
+        <w:shd w:val="clear" w:color="auto" w:fill="FFFFFF"/>
+        <w:spacing w:before="0" w:beforeAutospacing="0" w:after="0" w:afterAutospacing="0"/>
+      </w:pPr>
+      <w:r>
+        <w:rPr>
+          <w:color w:val="1D1C1D"/>
+        </w:rPr>
+        <w:t xml:space="preserve">Our primary datasets for the </w:t>
       </w:r>
       <w:proofErr w:type="gramStart"/>
       <w:r>
         <w:rPr>
-          <w:rFonts w:ascii="Times New Roman" w:hAnsi="Times New Roman" w:cs="Times New Roman"/>
-          <w:b/>
-          <w:bCs/>
-          <w:sz w:val="24"/>
-          <w:szCs w:val="24"/>
-        </w:rPr>
-        <w:t>per Capita</w:t>
+          <w:color w:val="1D1C1D"/>
+        </w:rPr>
+        <w:t>fast food</w:t>
       </w:r>
       <w:proofErr w:type="gramEnd"/>
       <w:r>
         <w:rPr>
-          <w:rFonts w:ascii="Times New Roman" w:hAnsi="Times New Roman" w:cs="Times New Roman"/>
-          <w:b/>
-          <w:bCs/>
-          <w:sz w:val="24"/>
-          <w:szCs w:val="24"/>
-        </w:rPr>
-        <w:t xml:space="preserve"> Compared to State </w:t>
-      </w:r>
-      <w:r>
-        <w:rPr>
-          <w:rFonts w:ascii="Times New Roman" w:hAnsi="Times New Roman" w:cs="Times New Roman"/>
-          <w:b/>
-          <w:bCs/>
-          <w:sz w:val="24"/>
-          <w:szCs w:val="24"/>
-        </w:rPr>
-        <w:t>Obesity</w:t>
-      </w:r>
-      <w:r>
-        <w:rPr>
-          <w:rFonts w:ascii="Times New Roman" w:hAnsi="Times New Roman" w:cs="Times New Roman"/>
-          <w:b/>
-          <w:bCs/>
-          <w:sz w:val="24"/>
-          <w:szCs w:val="24"/>
-        </w:rPr>
-        <w:t xml:space="preserve"> Rates</w:t>
-      </w:r>
-    </w:p>
-    <w:p>
-      <w:pPr>
-        <w:spacing w:after="0" w:line="240" w:lineRule="auto"/>
-        <w:rPr>
-          <w:rFonts w:ascii="Times New Roman" w:hAnsi="Times New Roman" w:cs="Times New Roman"/>
-          <w:sz w:val="24"/>
-          <w:szCs w:val="24"/>
-        </w:rPr>
-      </w:pPr>
-      <w:r>
-        <w:rPr>
-          <w:rFonts w:ascii="Times New Roman" w:hAnsi="Times New Roman" w:cs="Times New Roman"/>
-          <w:sz w:val="24"/>
-          <w:szCs w:val="24"/>
-        </w:rPr>
-        <w:t>James Beckmeyer</w:t>
-      </w:r>
-    </w:p>
-    <w:p>
-      <w:pPr>
-        <w:spacing w:after="0" w:line="240" w:lineRule="auto"/>
-        <w:rPr>
-          <w:rFonts w:ascii="Times New Roman" w:hAnsi="Times New Roman" w:cs="Times New Roman"/>
-          <w:sz w:val="24"/>
-          <w:szCs w:val="24"/>
-        </w:rPr>
-      </w:pPr>
-      <w:r>
-        <w:rPr>
-          <w:rFonts w:ascii="Times New Roman" w:hAnsi="Times New Roman" w:cs="Times New Roman"/>
-          <w:sz w:val="24"/>
-          <w:szCs w:val="24"/>
-        </w:rPr>
-        <w:t>Ran Ji</w:t>
-      </w:r>
-    </w:p>
-    <w:p>
-      <w:pPr>
-        <w:spacing w:after="0" w:line="240" w:lineRule="auto"/>
-        <w:rPr>
-          <w:rFonts w:ascii="Times New Roman" w:hAnsi="Times New Roman" w:cs="Times New Roman"/>
-          <w:sz w:val="24"/>
-          <w:szCs w:val="24"/>
-        </w:rPr>
-      </w:pPr>
-      <w:r>
-        <w:rPr>
-          <w:rFonts w:ascii="Times New Roman" w:hAnsi="Times New Roman" w:cs="Times New Roman"/>
-          <w:sz w:val="24"/>
-          <w:szCs w:val="24"/>
-        </w:rPr>
-        <w:t xml:space="preserve">Alfred </w:t>
+          <w:color w:val="1D1C1D"/>
+        </w:rPr>
+        <w:t xml:space="preserve"> location per capita per state will come from </w:t>
       </w:r>
       <w:proofErr w:type="spellStart"/>
       <w:r>
         <w:rPr>
-          <w:rFonts w:ascii="Times New Roman" w:hAnsi="Times New Roman" w:cs="Times New Roman"/>
-          <w:sz w:val="24"/>
-          <w:szCs w:val="24"/>
-        </w:rPr>
-        <w:t>Gorvie</w:t>
+          <w:color w:val="1D1C1D"/>
+        </w:rPr>
+        <w:t>NiceRx</w:t>
       </w:r>
       <w:proofErr w:type="spellEnd"/>
-    </w:p>
-    <w:p>
-      <w:pPr>
-        <w:spacing w:after="0" w:line="240" w:lineRule="auto"/>
-        <w:rPr>
-          <w:rFonts w:ascii="Times New Roman" w:hAnsi="Times New Roman" w:cs="Times New Roman"/>
-          <w:b/>
-          <w:bCs/>
-          <w:sz w:val="24"/>
-          <w:szCs w:val="24"/>
-        </w:rPr>
-      </w:pPr>
-    </w:p>
-    <w:p>
-      <w:pPr>
-        <w:spacing w:after="0" w:line="240" w:lineRule="auto"/>
-        <w:jc w:val="center"/>
-        <w:rPr>
-          <w:rFonts w:ascii="Times New Roman" w:hAnsi="Times New Roman" w:cs="Times New Roman"/>
-          <w:b/>
-          <w:bCs/>
-          <w:sz w:val="24"/>
-          <w:szCs w:val="24"/>
-        </w:rPr>
-      </w:pPr>
-    </w:p>
-    <w:p>
-      <w:pPr>
-        <w:spacing w:after="0" w:line="240" w:lineRule="auto"/>
-        <w:rPr>
-          <w:rFonts w:ascii="Times New Roman" w:hAnsi="Times New Roman" w:cs="Times New Roman"/>
-          <w:sz w:val="24"/>
-          <w:szCs w:val="24"/>
-        </w:rPr>
-      </w:pPr>
-      <w:r>
-        <w:rPr>
-          <w:rFonts w:ascii="Times New Roman" w:hAnsi="Times New Roman" w:cs="Times New Roman"/>
-          <w:sz w:val="24"/>
-          <w:szCs w:val="24"/>
-        </w:rPr>
-        <w:t xml:space="preserve">Objective: The objective of this project is to examine the relationship between fast food </w:t>
-      </w:r>
-      <w:r>
-        <w:rPr>
-          <w:rFonts w:ascii="Times New Roman" w:hAnsi="Times New Roman" w:cs="Times New Roman"/>
-          <w:sz w:val="24"/>
-          <w:szCs w:val="24"/>
-        </w:rPr>
-        <w:t>establishments</w:t>
-      </w:r>
-      <w:r>
-        <w:rPr>
-          <w:rFonts w:ascii="Times New Roman" w:hAnsi="Times New Roman" w:cs="Times New Roman"/>
-          <w:sz w:val="24"/>
-          <w:szCs w:val="24"/>
-        </w:rPr>
-        <w:t xml:space="preserve"> per capita and obesity rates across different US states. The project aims to create a choropleth map that visualizes the data and </w:t>
-      </w:r>
-      <w:proofErr w:type="gramStart"/>
-      <w:r>
-        <w:rPr>
-          <w:rFonts w:ascii="Times New Roman" w:hAnsi="Times New Roman" w:cs="Times New Roman"/>
-          <w:sz w:val="24"/>
-          <w:szCs w:val="24"/>
-        </w:rPr>
-        <w:t>analyze</w:t>
-      </w:r>
-      <w:proofErr w:type="gramEnd"/>
-      <w:r>
-        <w:rPr>
-          <w:rFonts w:ascii="Times New Roman" w:hAnsi="Times New Roman" w:cs="Times New Roman"/>
-          <w:sz w:val="24"/>
-          <w:szCs w:val="24"/>
-        </w:rPr>
-        <w:t xml:space="preserve"> whether there is a correlation between these variables.</w:t>
-      </w:r>
-      <w:r>
-        <w:rPr>
-          <w:rFonts w:ascii="Times New Roman" w:hAnsi="Times New Roman" w:cs="Times New Roman"/>
-          <w:sz w:val="24"/>
-          <w:szCs w:val="24"/>
-        </w:rPr>
-        <w:t xml:space="preserve"> </w:t>
-      </w:r>
-    </w:p>
-    <w:p>
-      <w:pPr>
-        <w:spacing w:after="0" w:line="240" w:lineRule="auto"/>
-        <w:rPr>
-          <w:rFonts w:ascii="Times New Roman" w:hAnsi="Times New Roman" w:cs="Times New Roman"/>
-          <w:sz w:val="24"/>
-          <w:szCs w:val="24"/>
-        </w:rPr>
-      </w:pPr>
-    </w:p>
-    <w:p>
-      <w:pPr>
+      <w:r>
+        <w:rPr>
+          <w:color w:val="1D1C1D"/>
+        </w:rPr>
+        <w:t>, which in turn has pulled their data from the Census Bureau.   </w:t>
+      </w:r>
+    </w:p>
+    <w:p>
+      <w:pPr>
+        <w:pStyle w:val="NormalWeb"/>
+        <w:spacing w:before="240" w:beforeAutospacing="0" w:after="0" w:afterAutospacing="0"/>
+      </w:pPr>
+      <w:r>
+        <w:rPr>
+          <w:color w:val="000000"/>
+        </w:rPr>
+        <w:t>Sources:</w:t>
+      </w:r>
+    </w:p>
+    <w:p>
+      <w:pPr>
+        <w:pStyle w:val="NormalWeb"/>
         <w:shd w:val="clear" w:color="auto" w:fill="FFFFFF"/>
-        <w:tabs>
-          <w:tab w:val="left" w:pos="916"/>
-          <w:tab w:val="left" w:pos="1832"/>
-          <w:tab w:val="left" w:pos="2748"/>
-          <w:tab w:val="left" w:pos="3664"/>
-          <w:tab w:val="left" w:pos="4580"/>
-          <w:tab w:val="left" w:pos="5496"/>
-          <w:tab w:val="left" w:pos="6412"/>
-          <w:tab w:val="left" w:pos="7328"/>
-          <w:tab w:val="left" w:pos="8244"/>
-          <w:tab w:val="left" w:pos="9160"/>
-          <w:tab w:val="left" w:pos="10076"/>
-          <w:tab w:val="left" w:pos="10992"/>
-          <w:tab w:val="left" w:pos="11908"/>
-          <w:tab w:val="left" w:pos="12824"/>
-          <w:tab w:val="left" w:pos="13740"/>
-          <w:tab w:val="left" w:pos="14656"/>
-        </w:tabs>
-        <w:spacing w:after="0" w:line="240" w:lineRule="auto"/>
-        <w:rPr>
-          <w:rFonts w:ascii="Times New Roman" w:eastAsia="Times New Roman" w:hAnsi="Times New Roman" w:cs="Times New Roman"/>
-          <w:color w:val="1D1C1D"/>
-          <w:sz w:val="24"/>
-          <w:szCs w:val="24"/>
-        </w:rPr>
-      </w:pPr>
-      <w:r>
-        <w:rPr>
-          <w:rFonts w:ascii="Times New Roman" w:eastAsia="Times New Roman" w:hAnsi="Times New Roman" w:cs="Times New Roman"/>
-          <w:color w:val="1D1C1D"/>
-          <w:sz w:val="24"/>
-          <w:szCs w:val="24"/>
-        </w:rPr>
-        <w:t>Our primary datasets for</w:t>
-      </w:r>
-      <w:r>
-        <w:rPr>
-          <w:rFonts w:ascii="Times New Roman" w:eastAsia="Times New Roman" w:hAnsi="Times New Roman" w:cs="Times New Roman"/>
-          <w:color w:val="1D1C1D"/>
-          <w:sz w:val="24"/>
-          <w:szCs w:val="24"/>
-        </w:rPr>
-        <w:t xml:space="preserve"> the </w:t>
-      </w:r>
-      <w:proofErr w:type="gramStart"/>
-      <w:r>
-        <w:rPr>
-          <w:rFonts w:ascii="Times New Roman" w:eastAsia="Times New Roman" w:hAnsi="Times New Roman" w:cs="Times New Roman"/>
-          <w:color w:val="1D1C1D"/>
-          <w:sz w:val="24"/>
-          <w:szCs w:val="24"/>
-        </w:rPr>
-        <w:t>fast food</w:t>
-      </w:r>
-      <w:proofErr w:type="gramEnd"/>
-      <w:r>
-        <w:rPr>
-          <w:rFonts w:ascii="Times New Roman" w:eastAsia="Times New Roman" w:hAnsi="Times New Roman" w:cs="Times New Roman"/>
-          <w:color w:val="1D1C1D"/>
-          <w:sz w:val="24"/>
-          <w:szCs w:val="24"/>
-        </w:rPr>
-        <w:t xml:space="preserve"> location per capita per state will come from </w:t>
-      </w:r>
-      <w:proofErr w:type="spellStart"/>
-      <w:r>
-        <w:rPr>
-          <w:rFonts w:ascii="Times New Roman" w:eastAsia="Times New Roman" w:hAnsi="Times New Roman" w:cs="Times New Roman"/>
-          <w:color w:val="1D1C1D"/>
-          <w:sz w:val="24"/>
-          <w:szCs w:val="24"/>
-        </w:rPr>
-        <w:t>NiceRx</w:t>
-      </w:r>
-      <w:proofErr w:type="spellEnd"/>
-      <w:r>
-        <w:rPr>
-          <w:rFonts w:ascii="Times New Roman" w:eastAsia="Times New Roman" w:hAnsi="Times New Roman" w:cs="Times New Roman"/>
-          <w:color w:val="1D1C1D"/>
-          <w:sz w:val="24"/>
-          <w:szCs w:val="24"/>
-        </w:rPr>
-        <w:t xml:space="preserve">, which in turn has pulled their data from the Census Bureau.  </w:t>
-      </w:r>
-      <w:r>
-        <w:rPr>
-          <w:rFonts w:ascii="Times New Roman" w:eastAsia="Times New Roman" w:hAnsi="Times New Roman" w:cs="Times New Roman"/>
-          <w:color w:val="1D1C1D"/>
-          <w:sz w:val="24"/>
-          <w:szCs w:val="24"/>
-        </w:rPr>
-        <w:t xml:space="preserve"> </w:t>
-      </w:r>
-    </w:p>
-    <w:p>
-      <w:pPr>
-        <w:spacing w:after="0" w:line="240" w:lineRule="auto"/>
-        <w:rPr>
-          <w:rFonts w:ascii="Times New Roman" w:hAnsi="Times New Roman" w:cs="Times New Roman"/>
-          <w:sz w:val="24"/>
-          <w:szCs w:val="24"/>
-        </w:rPr>
-      </w:pPr>
-    </w:p>
-    <w:p>
-      <w:pPr>
-        <w:spacing w:after="0" w:line="240" w:lineRule="auto"/>
-        <w:rPr>
-          <w:rFonts w:ascii="Times New Roman" w:hAnsi="Times New Roman" w:cs="Times New Roman"/>
-          <w:sz w:val="24"/>
-          <w:szCs w:val="24"/>
-        </w:rPr>
-      </w:pPr>
-    </w:p>
-    <w:p>
-      <w:pPr>
-        <w:spacing w:after="0" w:line="240" w:lineRule="auto"/>
-        <w:rPr>
-          <w:rFonts w:ascii="Times New Roman" w:hAnsi="Times New Roman" w:cs="Times New Roman"/>
-          <w:sz w:val="24"/>
-          <w:szCs w:val="24"/>
-        </w:rPr>
-      </w:pPr>
-    </w:p>
-    <w:p>
-      <w:pPr>
-        <w:spacing w:after="0" w:line="240" w:lineRule="auto"/>
-        <w:rPr>
-          <w:rFonts w:ascii="Times New Roman" w:hAnsi="Times New Roman" w:cs="Times New Roman"/>
-          <w:sz w:val="24"/>
-          <w:szCs w:val="24"/>
-        </w:rPr>
-      </w:pPr>
-      <w:r>
-        <w:rPr>
-          <w:rFonts w:ascii="Times New Roman" w:hAnsi="Times New Roman" w:cs="Times New Roman"/>
-          <w:sz w:val="24"/>
-          <w:szCs w:val="24"/>
-        </w:rPr>
-        <w:t>Sources:</w:t>
-      </w:r>
-    </w:p>
-    <w:p>
-      <w:pPr>
-        <w:spacing w:after="0" w:line="240" w:lineRule="auto"/>
-        <w:rPr>
-          <w:rFonts w:ascii="Times New Roman" w:hAnsi="Times New Roman" w:cs="Times New Roman"/>
-          <w:sz w:val="24"/>
-          <w:szCs w:val="24"/>
-        </w:rPr>
-      </w:pPr>
-      <w:hyperlink r:id="rId4" w:history="1">
+        <w:spacing w:before="0" w:beforeAutospacing="0" w:after="0" w:afterAutospacing="0"/>
+      </w:pPr>
+      <w:hyperlink r:id="rId5" w:history="1">
         <w:r>
           <w:rPr>
             <w:rStyle w:val="Hyperlink"/>
-            <w:rFonts w:ascii="Times New Roman" w:hAnsi="Times New Roman" w:cs="Times New Roman"/>
-            <w:sz w:val="24"/>
-            <w:szCs w:val="24"/>
+            <w:color w:val="1D1C1D"/>
           </w:rPr>
           <w:t>https://www.cdc.gov/obesity/data/prevalence-maps.html</w:t>
         </w:r>
@@ -413,22 +208,435 @@
     </w:p>
     <w:p>
       <w:pPr>
-        <w:spacing w:after="0" w:line="240" w:lineRule="auto"/>
-        <w:rPr>
-          <w:rFonts w:ascii="Times New Roman" w:hAnsi="Times New Roman" w:cs="Times New Roman"/>
-          <w:sz w:val="24"/>
-          <w:szCs w:val="24"/>
-        </w:rPr>
-      </w:pPr>
-      <w:r>
-        <w:rPr>
-          <w:rFonts w:ascii="Times New Roman" w:hAnsi="Times New Roman" w:cs="Times New Roman"/>
-          <w:sz w:val="24"/>
-          <w:szCs w:val="24"/>
+        <w:pStyle w:val="NormalWeb"/>
+        <w:shd w:val="clear" w:color="auto" w:fill="FFFFFF"/>
+        <w:spacing w:before="0" w:beforeAutospacing="0" w:after="0" w:afterAutospacing="0"/>
+      </w:pPr>
+      <w:r>
+        <w:rPr>
+          <w:color w:val="1D1C1D"/>
         </w:rPr>
         <w:t>https://www.nicerx.com/fast-food-capitals/</w:t>
       </w:r>
     </w:p>
+    <w:p>
+      <w:pPr>
+        <w:pStyle w:val="NormalWeb"/>
+        <w:spacing w:before="240" w:beforeAutospacing="0" w:after="0" w:afterAutospacing="0"/>
+      </w:pPr>
+      <w:r>
+        <w:rPr>
+          <w:color w:val="000000"/>
+        </w:rPr>
+        <w:t>Tech Stacks:</w:t>
+      </w:r>
+    </w:p>
+    <w:p>
+      <w:pPr>
+        <w:pStyle w:val="NormalWeb"/>
+        <w:spacing w:before="0" w:beforeAutospacing="0" w:after="0" w:afterAutospacing="0"/>
+      </w:pPr>
+      <w:r>
+        <w:rPr>
+          <w:color w:val="000000"/>
+        </w:rPr>
+        <w:t>Python: Programming language used for building the ETL pipeline</w:t>
+      </w:r>
+    </w:p>
+    <w:p>
+      <w:pPr>
+        <w:pStyle w:val="NormalWeb"/>
+        <w:spacing w:before="0" w:beforeAutospacing="0" w:after="0" w:afterAutospacing="0"/>
+      </w:pPr>
+      <w:proofErr w:type="spellStart"/>
+      <w:r>
+        <w:rPr>
+          <w:color w:val="000000"/>
+        </w:rPr>
+        <w:t>BeautifulSoup</w:t>
+      </w:r>
+      <w:proofErr w:type="spellEnd"/>
+      <w:r>
+        <w:rPr>
+          <w:color w:val="000000"/>
+        </w:rPr>
+        <w:t>: Data extraction library</w:t>
+      </w:r>
+    </w:p>
+    <w:p>
+      <w:pPr>
+        <w:pStyle w:val="NormalWeb"/>
+        <w:spacing w:before="0" w:beforeAutospacing="0" w:after="0" w:afterAutospacing="0"/>
+      </w:pPr>
+      <w:r>
+        <w:rPr>
+          <w:color w:val="000000"/>
+        </w:rPr>
+        <w:t>Pandas: Data analysis library</w:t>
+      </w:r>
+    </w:p>
+    <w:p>
+      <w:pPr>
+        <w:pStyle w:val="NormalWeb"/>
+        <w:spacing w:before="0" w:beforeAutospacing="0" w:after="0" w:afterAutospacing="0"/>
+      </w:pPr>
+      <w:r>
+        <w:rPr>
+          <w:color w:val="000000"/>
+        </w:rPr>
+        <w:t xml:space="preserve">PostgreSQL: Open-source relational database used for data </w:t>
+      </w:r>
+      <w:proofErr w:type="gramStart"/>
+      <w:r>
+        <w:rPr>
+          <w:color w:val="000000"/>
+        </w:rPr>
+        <w:t>storage</w:t>
+      </w:r>
+      <w:proofErr w:type="gramEnd"/>
+    </w:p>
+    <w:p>
+      <w:pPr>
+        <w:pStyle w:val="NormalWeb"/>
+        <w:spacing w:before="0" w:beforeAutospacing="0" w:after="0" w:afterAutospacing="0"/>
+      </w:pPr>
+      <w:r>
+        <w:rPr>
+          <w:color w:val="000000"/>
+        </w:rPr>
+        <w:t>Flask: web framework to build the API</w:t>
+      </w:r>
+    </w:p>
+    <w:p>
+      <w:pPr>
+        <w:pStyle w:val="NormalWeb"/>
+        <w:spacing w:before="0" w:beforeAutospacing="0" w:after="0" w:afterAutospacing="0"/>
+      </w:pPr>
+      <w:r>
+        <w:rPr>
+          <w:color w:val="000000"/>
+        </w:rPr>
+        <w:t>JavaScript for functionality: JS is the core technology that powers the dashboard.</w:t>
+      </w:r>
+    </w:p>
+    <w:p>
+      <w:pPr>
+        <w:pStyle w:val="NormalWeb"/>
+        <w:spacing w:before="0" w:beforeAutospacing="0" w:after="0" w:afterAutospacing="0"/>
+      </w:pPr>
+      <w:r>
+        <w:rPr>
+          <w:color w:val="000000"/>
+        </w:rPr>
+        <w:t xml:space="preserve">Plotly.js: This library for JavaScript is used to create </w:t>
+      </w:r>
+      <w:proofErr w:type="gramStart"/>
+      <w:r>
+        <w:rPr>
+          <w:color w:val="000000"/>
+        </w:rPr>
+        <w:t>the interactive</w:t>
+      </w:r>
+      <w:proofErr w:type="gramEnd"/>
+      <w:r>
+        <w:rPr>
+          <w:color w:val="000000"/>
+        </w:rPr>
+        <w:t xml:space="preserve"> charts and graphs.</w:t>
+      </w:r>
+    </w:p>
+    <w:p>
+      <w:pPr>
+        <w:pStyle w:val="NormalWeb"/>
+        <w:spacing w:before="0" w:beforeAutospacing="0" w:after="0" w:afterAutospacing="0"/>
+      </w:pPr>
+      <w:r>
+        <w:rPr>
+          <w:color w:val="000000"/>
+        </w:rPr>
+        <w:t xml:space="preserve">D3.js: This library helps to handle data </w:t>
+      </w:r>
+      <w:proofErr w:type="gramStart"/>
+      <w:r>
+        <w:rPr>
+          <w:color w:val="000000"/>
+        </w:rPr>
+        <w:t>manipulation</w:t>
+      </w:r>
+      <w:proofErr w:type="gramEnd"/>
+    </w:p>
+    <w:p>
+      <w:pPr>
+        <w:pStyle w:val="NormalWeb"/>
+        <w:spacing w:before="0" w:beforeAutospacing="0" w:after="0" w:afterAutospacing="0"/>
+      </w:pPr>
+      <w:r>
+        <w:rPr>
+          <w:color w:val="000000"/>
+        </w:rPr>
+        <w:t>Leaflet.js: Map building library</w:t>
+      </w:r>
+    </w:p>
+    <w:p>
+      <w:pPr>
+        <w:pStyle w:val="NormalWeb"/>
+        <w:spacing w:before="0" w:beforeAutospacing="0" w:after="0" w:afterAutospacing="0"/>
+      </w:pPr>
+      <w:r>
+        <w:rPr>
+          <w:rFonts w:ascii="MS Mincho" w:eastAsia="MS Mincho" w:hAnsi="MS Mincho" w:cs="MS Mincho" w:hint="eastAsia"/>
+          <w:color w:val="FF0000"/>
+        </w:rPr>
+        <w:t>？？？</w:t>
+      </w:r>
+      <w:r>
+        <w:rPr>
+          <w:color w:val="000000"/>
+        </w:rPr>
+        <w:t xml:space="preserve">: one more </w:t>
+      </w:r>
+      <w:proofErr w:type="spellStart"/>
+      <w:r>
+        <w:rPr>
+          <w:color w:val="000000"/>
+        </w:rPr>
+        <w:t>js</w:t>
+      </w:r>
+      <w:proofErr w:type="spellEnd"/>
+      <w:r>
+        <w:rPr>
+          <w:color w:val="000000"/>
+        </w:rPr>
+        <w:t xml:space="preserve"> library unintroduced in class</w:t>
+      </w:r>
+    </w:p>
+    <w:p>
+      <w:pPr>
+        <w:pStyle w:val="NormalWeb"/>
+        <w:spacing w:before="0" w:beforeAutospacing="0" w:after="0" w:afterAutospacing="0"/>
+      </w:pPr>
+      <w:r>
+        <w:rPr>
+          <w:color w:val="000000"/>
+        </w:rPr>
+        <w:t>HTML/CSS: structure and style the website.</w:t>
+      </w:r>
+    </w:p>
+    <w:p>
+      <w:pPr>
+        <w:pStyle w:val="NormalWeb"/>
+        <w:spacing w:before="240" w:beforeAutospacing="0" w:after="0" w:afterAutospacing="0"/>
+      </w:pPr>
+      <w:r>
+        <w:rPr>
+          <w:color w:val="000000"/>
+        </w:rPr>
+        <w:t>Rough Breakdown of Tasks:</w:t>
+      </w:r>
+    </w:p>
+    <w:p>
+      <w:pPr>
+        <w:pStyle w:val="NormalWeb"/>
+        <w:numPr>
+          <w:ilvl w:val="0"/>
+          <w:numId w:val="1"/>
+        </w:numPr>
+        <w:spacing w:before="0" w:beforeAutospacing="0" w:after="0" w:afterAutospacing="0"/>
+        <w:textAlignment w:val="baseline"/>
+        <w:rPr>
+          <w:color w:val="000000"/>
+        </w:rPr>
+      </w:pPr>
+      <w:r>
+        <w:rPr>
+          <w:color w:val="000000"/>
+        </w:rPr>
+        <w:t>Build pipeline to extract, transform, and load fast food establishments/</w:t>
+      </w:r>
+      <w:proofErr w:type="gramStart"/>
+      <w:r>
+        <w:rPr>
+          <w:color w:val="000000"/>
+        </w:rPr>
+        <w:t>obesity  data</w:t>
+      </w:r>
+      <w:proofErr w:type="gramEnd"/>
+    </w:p>
+    <w:p>
+      <w:pPr>
+        <w:pStyle w:val="NormalWeb"/>
+        <w:numPr>
+          <w:ilvl w:val="0"/>
+          <w:numId w:val="1"/>
+        </w:numPr>
+        <w:spacing w:before="0" w:beforeAutospacing="0" w:after="0" w:afterAutospacing="0"/>
+        <w:textAlignment w:val="baseline"/>
+        <w:rPr>
+          <w:color w:val="000000"/>
+        </w:rPr>
+      </w:pPr>
+      <w:r>
+        <w:rPr>
+          <w:color w:val="000000"/>
+        </w:rPr>
+        <w:t xml:space="preserve">Set SQL database for food and state obesity data. contains at least100 unique </w:t>
+      </w:r>
+      <w:proofErr w:type="gramStart"/>
+      <w:r>
+        <w:rPr>
+          <w:color w:val="000000"/>
+        </w:rPr>
+        <w:t>records</w:t>
+      </w:r>
+      <w:proofErr w:type="gramEnd"/>
+    </w:p>
+    <w:p>
+      <w:pPr>
+        <w:pStyle w:val="NormalWeb"/>
+        <w:numPr>
+          <w:ilvl w:val="0"/>
+          <w:numId w:val="1"/>
+        </w:numPr>
+        <w:spacing w:before="0" w:beforeAutospacing="0" w:after="0" w:afterAutospacing="0"/>
+        <w:textAlignment w:val="baseline"/>
+        <w:rPr>
+          <w:color w:val="000000"/>
+        </w:rPr>
+      </w:pPr>
+      <w:r>
+        <w:rPr>
+          <w:color w:val="000000"/>
+        </w:rPr>
+        <w:t xml:space="preserve">Analyze data and design the </w:t>
+      </w:r>
+      <w:proofErr w:type="gramStart"/>
+      <w:r>
+        <w:rPr>
+          <w:color w:val="000000"/>
+        </w:rPr>
+        <w:t>dashboard</w:t>
+      </w:r>
+      <w:proofErr w:type="gramEnd"/>
+    </w:p>
+    <w:p>
+      <w:pPr>
+        <w:pStyle w:val="NormalWeb"/>
+        <w:numPr>
+          <w:ilvl w:val="0"/>
+          <w:numId w:val="1"/>
+        </w:numPr>
+        <w:spacing w:before="0" w:beforeAutospacing="0" w:after="0" w:afterAutospacing="0"/>
+        <w:textAlignment w:val="baseline"/>
+        <w:rPr>
+          <w:color w:val="000000"/>
+        </w:rPr>
+      </w:pPr>
+      <w:r>
+        <w:rPr>
+          <w:color w:val="000000"/>
+        </w:rPr>
+        <w:t>Set web framework powered by a Python Flask API</w:t>
+      </w:r>
+    </w:p>
+    <w:p>
+      <w:pPr>
+        <w:pStyle w:val="NormalWeb"/>
+        <w:numPr>
+          <w:ilvl w:val="0"/>
+          <w:numId w:val="1"/>
+        </w:numPr>
+        <w:spacing w:before="0" w:beforeAutospacing="0" w:after="0" w:afterAutospacing="0"/>
+        <w:textAlignment w:val="baseline"/>
+        <w:rPr>
+          <w:color w:val="000000"/>
+        </w:rPr>
+      </w:pPr>
+      <w:r>
+        <w:rPr>
+          <w:color w:val="000000"/>
+        </w:rPr>
+        <w:t xml:space="preserve">Call the API using </w:t>
+      </w:r>
+      <w:proofErr w:type="spellStart"/>
+      <w:r>
+        <w:rPr>
+          <w:color w:val="000000"/>
+        </w:rPr>
+        <w:t>Javascript</w:t>
+      </w:r>
+      <w:proofErr w:type="spellEnd"/>
+      <w:r>
+        <w:rPr>
+          <w:color w:val="000000"/>
+        </w:rPr>
+        <w:t xml:space="preserve"> to </w:t>
+      </w:r>
+      <w:proofErr w:type="gramStart"/>
+      <w:r>
+        <w:rPr>
+          <w:color w:val="000000"/>
+        </w:rPr>
+        <w:t>g</w:t>
+      </w:r>
+      <w:proofErr w:type="gramEnd"/>
+    </w:p>
+    <w:p>
+      <w:pPr>
+        <w:pStyle w:val="NormalWeb"/>
+        <w:numPr>
+          <w:ilvl w:val="0"/>
+          <w:numId w:val="1"/>
+        </w:numPr>
+        <w:spacing w:before="0" w:beforeAutospacing="0" w:after="0" w:afterAutospacing="0"/>
+        <w:textAlignment w:val="baseline"/>
+        <w:rPr>
+          <w:color w:val="000000"/>
+        </w:rPr>
+      </w:pPr>
+      <w:r>
+        <w:rPr>
+          <w:color w:val="000000"/>
+        </w:rPr>
+        <w:t xml:space="preserve">Create html page(s) show the map and </w:t>
+      </w:r>
+      <w:proofErr w:type="gramStart"/>
+      <w:r>
+        <w:rPr>
+          <w:color w:val="000000"/>
+        </w:rPr>
+        <w:t>charts</w:t>
+      </w:r>
+      <w:proofErr w:type="gramEnd"/>
+    </w:p>
+    <w:p>
+      <w:pPr>
+        <w:pStyle w:val="NormalWeb"/>
+        <w:numPr>
+          <w:ilvl w:val="0"/>
+          <w:numId w:val="1"/>
+        </w:numPr>
+        <w:spacing w:before="0" w:beforeAutospacing="0" w:after="0" w:afterAutospacing="0"/>
+        <w:textAlignment w:val="baseline"/>
+        <w:rPr>
+          <w:color w:val="000000"/>
+        </w:rPr>
+      </w:pPr>
+      <w:r>
+        <w:rPr>
+          <w:color w:val="000000"/>
+        </w:rPr>
+        <w:t xml:space="preserve">Prepare </w:t>
+      </w:r>
+      <w:proofErr w:type="gramStart"/>
+      <w:r>
+        <w:rPr>
+          <w:color w:val="000000"/>
+        </w:rPr>
+        <w:t>presentation</w:t>
+      </w:r>
+      <w:proofErr w:type="gramEnd"/>
+    </w:p>
+    <w:p/>
     <w:sectPr>
       <w:pgSz w:w="12240" w:h="15840"/>
       <w:pgMar w:top="1440" w:right="1440" w:bottom="1440" w:left="1440" w:header="720" w:footer="720" w:gutter="0"/>
@@ -437,6 +645,127 @@
     </w:sectPr>
   </w:body>
 </w:document>
+</file>
+
+<file path=word/numbering.xml><?xml version="1.0" encoding="utf-8"?>
+<w:numbering xmlns:wpc="http://schemas.microsoft.com/office/word/2010/wordprocessingCanvas" xmlns:cx="http://schemas.microsoft.com/office/drawing/2014/chartex" xmlns:cx1="http://schemas.microsoft.com/office/drawing/2015/9/8/chartex" xmlns:cx2="http://schemas.microsoft.com/office/drawing/2015/10/21/chartex" xmlns:cx3="http://schemas.microsoft.com/office/drawing/2016/5/9/chartex" xmlns:cx4="http://schemas.microsoft.com/office/drawing/2016/5/10/chartex" xmlns:cx5="http://schemas.microsoft.com/office/drawing/2016/5/11/chartex" xmlns:cx6="http://schemas.microsoft.com/office/drawing/2016/5/12/chartex" xmlns:cx7="http://schemas.microsoft.com/office/drawing/2016/5/13/chartex" xmlns:cx8="http://schemas.microsoft.com/office/drawing/2016/5/14/chartex" xmlns:mc="http://schemas.openxmlformats.org/markup-compatibility/2006" xmlns:aink="http://schemas.microsoft.com/office/drawing/2016/ink" xmlns:am3d="http://schemas.microsoft.com/office/drawing/2017/model3d" xmlns:o="urn:schemas-microsoft-com:office:office" xmlns:oel="http://schemas.microsoft.com/office/2019/extlst" xmlns:r="http://schemas.openxmlformats.org/officeDocument/2006/relationships" xmlns:m="http://schemas.openxmlformats.org/officeDocument/2006/math" xmlns:v="urn:schemas-microsoft-com:vml" xmlns:wp14="http://schemas.microsoft.com/office/word/2010/wordprocessingDrawing" xmlns:wp="http://schemas.openxmlformats.org/drawingml/2006/wordprocessingDrawing" xmlns:w10="urn:schemas-microsoft-com:office:word" xmlns:w="http://schemas.openxmlformats.org/wordprocessingml/2006/main" xmlns:w14="http://schemas.microsoft.com/office/word/2010/wordml" xmlns:w15="http://schemas.microsoft.com/office/word/2012/wordml" xmlns:w16cex="http://schemas.microsoft.com/office/word/2018/wordml/cex" xmlns:w16cid="http://schemas.microsoft.com/office/word/2016/wordml/cid" xmlns:w16="http://schemas.microsoft.com/office/word/2018/wordml" xmlns:w16sdtdh="http://schemas.microsoft.com/office/word/2020/wordml/sdtdatahash" xmlns:w16se="http://schemas.microsoft.com/office/word/2015/wordml/symex" xmlns:wpg="http://schemas.microsoft.com/office/word/2010/wordprocessingGroup" xmlns:wpi="http://schemas.microsoft.com/office/word/2010/wordprocessingInk" xmlns:wne="http://schemas.microsoft.com/office/word/2006/wordml" xmlns:wps="http://schemas.microsoft.com/office/word/2010/wordprocessingShape" mc:Ignorable="w14 w15 w16se w16cid w16 w16cex w16sdtdh wp14">
+  <w:abstractNum w:abstractNumId="0" w15:restartNumberingAfterBreak="0">
+    <w:nsid w:val="14A3783A"/>
+    <w:multiLevelType w:val="multilevel"/>
+    <w:tmpl w:val="49D850E4"/>
+    <w:lvl w:ilvl="0">
+      <w:start w:val="1"/>
+      <w:numFmt w:val="decimal"/>
+      <w:lvlText w:val="%1."/>
+      <w:lvlJc w:val="left"/>
+      <w:pPr>
+        <w:tabs>
+          <w:tab w:val="num" w:pos="720"/>
+        </w:tabs>
+        <w:ind w:left="720" w:hanging="360"/>
+      </w:pPr>
+    </w:lvl>
+    <w:lvl w:ilvl="1" w:tentative="1">
+      <w:start w:val="1"/>
+      <w:numFmt w:val="decimal"/>
+      <w:lvlText w:val="%2."/>
+      <w:lvlJc w:val="left"/>
+      <w:pPr>
+        <w:tabs>
+          <w:tab w:val="num" w:pos="1440"/>
+        </w:tabs>
+        <w:ind w:left="1440" w:hanging="360"/>
+      </w:pPr>
+    </w:lvl>
+    <w:lvl w:ilvl="2" w:tentative="1">
+      <w:start w:val="1"/>
+      <w:numFmt w:val="decimal"/>
+      <w:lvlText w:val="%3."/>
+      <w:lvlJc w:val="left"/>
+      <w:pPr>
+        <w:tabs>
+          <w:tab w:val="num" w:pos="2160"/>
+        </w:tabs>
+        <w:ind w:left="2160" w:hanging="360"/>
+      </w:pPr>
+    </w:lvl>
+    <w:lvl w:ilvl="3" w:tentative="1">
+      <w:start w:val="1"/>
+      <w:numFmt w:val="decimal"/>
+      <w:lvlText w:val="%4."/>
+      <w:lvlJc w:val="left"/>
+      <w:pPr>
+        <w:tabs>
+          <w:tab w:val="num" w:pos="2880"/>
+        </w:tabs>
+        <w:ind w:left="2880" w:hanging="360"/>
+      </w:pPr>
+    </w:lvl>
+    <w:lvl w:ilvl="4" w:tentative="1">
+      <w:start w:val="1"/>
+      <w:numFmt w:val="decimal"/>
+      <w:lvlText w:val="%5."/>
+      <w:lvlJc w:val="left"/>
+      <w:pPr>
+        <w:tabs>
+          <w:tab w:val="num" w:pos="3600"/>
+        </w:tabs>
+        <w:ind w:left="3600" w:hanging="360"/>
+      </w:pPr>
+    </w:lvl>
+    <w:lvl w:ilvl="5" w:tentative="1">
+      <w:start w:val="1"/>
+      <w:numFmt w:val="decimal"/>
+      <w:lvlText w:val="%6."/>
+      <w:lvlJc w:val="left"/>
+      <w:pPr>
+        <w:tabs>
+          <w:tab w:val="num" w:pos="4320"/>
+        </w:tabs>
+        <w:ind w:left="4320" w:hanging="360"/>
+      </w:pPr>
+    </w:lvl>
+    <w:lvl w:ilvl="6" w:tentative="1">
+      <w:start w:val="1"/>
+      <w:numFmt w:val="decimal"/>
+      <w:lvlText w:val="%7."/>
+      <w:lvlJc w:val="left"/>
+      <w:pPr>
+        <w:tabs>
+          <w:tab w:val="num" w:pos="5040"/>
+        </w:tabs>
+        <w:ind w:left="5040" w:hanging="360"/>
+      </w:pPr>
+    </w:lvl>
+    <w:lvl w:ilvl="7" w:tentative="1">
+      <w:start w:val="1"/>
+      <w:numFmt w:val="decimal"/>
+      <w:lvlText w:val="%8."/>
+      <w:lvlJc w:val="left"/>
+      <w:pPr>
+        <w:tabs>
+          <w:tab w:val="num" w:pos="5760"/>
+        </w:tabs>
+        <w:ind w:left="5760" w:hanging="360"/>
+      </w:pPr>
+    </w:lvl>
+    <w:lvl w:ilvl="8" w:tentative="1">
+      <w:start w:val="1"/>
+      <w:numFmt w:val="decimal"/>
+      <w:lvlText w:val="%9."/>
+      <w:lvlJc w:val="left"/>
+      <w:pPr>
+        <w:tabs>
+          <w:tab w:val="num" w:pos="6480"/>
+        </w:tabs>
+        <w:ind w:left="6480" w:hanging="360"/>
+      </w:pPr>
+    </w:lvl>
+  </w:abstractNum>
+  <w:num w:numId="1" w16cid:durableId="108624573">
+    <w:abstractNumId w:val="0"/>
+  </w:num>
+</w:numbering>
 </file>
 
 <file path=word/styles.xml><?xml version="1.0" encoding="utf-8"?>
@@ -888,6 +1217,22 @@
       <w:shd w:val="clear" w:color="auto" w:fill="E1DFDD"/>
     </w:rPr>
   </w:style>
+  <w:style w:type="paragraph" w:styleId="NormalWeb">
+    <w:name w:val="Normal (Web)"/>
+    <w:basedOn w:val="Normal"/>
+    <w:uiPriority w:val="99"/>
+    <w:semiHidden/>
+    <w:unhideWhenUsed/>
+    <w:rsid w:val="000D02C3"/>
+    <w:pPr>
+      <w:spacing w:before="100" w:beforeAutospacing="1" w:after="100" w:afterAutospacing="1" w:line="240" w:lineRule="auto"/>
+    </w:pPr>
+    <w:rPr>
+      <w:rFonts w:ascii="Times New Roman" w:eastAsia="Times New Roman" w:hAnsi="Times New Roman" w:cs="Times New Roman"/>
+      <w:sz w:val="24"/>
+      <w:szCs w:val="24"/>
+    </w:rPr>
+  </w:style>
 </w:styles>
 </file>
 

</xml_diff>